<commit_message>
last changes LE02 and LE03
</commit_message>
<xml_diff>
--- a/LE02.docx
+++ b/LE02.docx
@@ -41,8 +41,6 @@
         </w:rPr>
         <w:t>Laut dem Zühlke Software-Prozessmodell gibt es fünf Faktoren die bei einem Projekt dazu beitragen, wie die Fallstudie am Schluss aussehen wird. Der erste Faktor ist “Size”, dort schreibt man die Anzahl der Personen, die im Projekt involviert sind rein. Im zweiten Faktor geht es darum, dass man die Schäden für den Benutzer durch Auswirkungen eines Defekts in der Software anzeigt. Der dritte Faktor beschreibt die Teamfähigkeit eines Teams, respektiv ob sie nur nach Anleitung arbeiten können oder auch eigene Ideen umsetzen können. Der vierte Faktor beschreibt die Anzahl Anforderungen die zu Beginn des Projekts gesammelt werden. Der fünfte und letzte Faktor zeigt die Agilität in der eigenen Organisation, also wie flexibel die Organisation ist. Bei dem Software-Prozessmodell sieht ob man eher Agil oder eher plan-driven an das Projekt herangeht. Je größer man das Level wählt, desto eher ist ein “Agile Process” von Vorteil, wenn man ein tieferes Level wählt, dann deutet das auf ein “plan-driven Process”.</w:t>
       </w:r>
-      <w:bookmarkStart w:id="0" w:name="_GoBack"/>
-      <w:bookmarkEnd w:id="0"/>
     </w:p>
     <w:p>
       <w:pPr>
@@ -935,7 +933,23 @@
           <w:rFonts w:ascii="Arial" w:eastAsia="Arial" w:hAnsi="Arial" w:cs="Arial"/>
           <w:u w:val="single"/>
         </w:rPr>
-        <w:t xml:space="preserve">plan-driven </w:t>
+        <w:t>plan-</w:t>
+      </w:r>
+      <w:proofErr w:type="spellStart"/>
+      <w:r>
+        <w:rPr>
+          <w:rFonts w:ascii="Arial" w:eastAsia="Arial" w:hAnsi="Arial" w:cs="Arial"/>
+          <w:u w:val="single"/>
+        </w:rPr>
+        <w:t>driven</w:t>
+      </w:r>
+      <w:proofErr w:type="spellEnd"/>
+      <w:r>
+        <w:rPr>
+          <w:rFonts w:ascii="Arial" w:eastAsia="Arial" w:hAnsi="Arial" w:cs="Arial"/>
+          <w:u w:val="single"/>
+        </w:rPr>
+        <w:t xml:space="preserve"> </w:t>
       </w:r>
       <w:proofErr w:type="spellStart"/>
       <w:r>
@@ -1026,12 +1040,38 @@
         <w:rPr>
           <w:rFonts w:ascii="Arial" w:eastAsia="Arial" w:hAnsi="Arial" w:cs="Arial"/>
         </w:rPr>
-        <w:t xml:space="preserve"> dass zu den Essentiellen Artefakten das erste Gespräch mit dem Stakeholder sowie die Anforderungsanalyse und Business Modelling.</w:t>
-      </w:r>
+        <w:t xml:space="preserve"> dass zu den Essentiellen Artefakten das erste Gespräch mit dem Stakeholder sowie die Anforderungsanalyse</w:t>
+      </w:r>
+      <w:r>
+        <w:rPr>
+          <w:rFonts w:ascii="Arial" w:eastAsia="Arial" w:hAnsi="Arial" w:cs="Arial"/>
+        </w:rPr>
+        <w:t xml:space="preserve">, SWOT-Analyse, Visionsbildung, Zielergänzung und </w:t>
+      </w:r>
+      <w:r>
+        <w:rPr>
+          <w:rFonts w:ascii="Arial" w:eastAsia="Arial" w:hAnsi="Arial" w:cs="Arial"/>
+        </w:rPr>
+        <w:t>Business Modelling</w:t>
+      </w:r>
+      <w:r>
+        <w:rPr>
+          <w:rFonts w:ascii="Arial" w:eastAsia="Arial" w:hAnsi="Arial" w:cs="Arial"/>
+        </w:rPr>
+        <w:t xml:space="preserve"> gehören</w:t>
+      </w:r>
+      <w:r>
+        <w:rPr>
+          <w:rFonts w:ascii="Arial" w:eastAsia="Arial" w:hAnsi="Arial" w:cs="Arial"/>
+        </w:rPr>
+        <w:t>.</w:t>
+      </w:r>
+      <w:bookmarkStart w:id="0" w:name="_GoBack"/>
+      <w:bookmarkEnd w:id="0"/>
     </w:p>
     <w:sectPr>
-      <w:headerReference w:type="default" r:id="rId6"/>
-      <w:footerReference w:type="default" r:id="rId7"/>
+      <w:headerReference w:type="default" r:id="rId7"/>
+      <w:footerReference w:type="default" r:id="rId8"/>
       <w:pgSz w:w="11906" w:h="16838"/>
       <w:pgMar w:top="1440" w:right="1440" w:bottom="1440" w:left="1440" w:header="720" w:footer="720" w:gutter="0"/>
       <w:cols w:space="720"/>
@@ -1061,6 +1101,13 @@
       <w:r>
         <w:continuationSeparator/>
       </w:r>
+    </w:p>
+  </w:endnote>
+  <w:endnote w:type="continuationNotice" w:id="1">
+    <w:p>
+      <w:pPr>
+        <w:spacing w:after="0" w:line="240" w:lineRule="auto"/>
+      </w:pPr>
     </w:p>
   </w:endnote>
 </w:endnotes>
@@ -1146,6 +1193,13 @@
       </w:r>
     </w:p>
   </w:footnote>
+  <w:footnote w:type="continuationNotice" w:id="1">
+    <w:p>
+      <w:pPr>
+        <w:spacing w:after="0" w:line="240" w:lineRule="auto"/>
+      </w:pPr>
+    </w:p>
+  </w:footnote>
 </w:footnotes>
 </file>
 
@@ -1205,6 +1259,10 @@
     </w:pPr>
   </w:p>
 </w:hdr>
+</file>
+
+<file path=word/numbering.xml><?xml version="1.0" encoding="utf-8"?>
+<w:numbering xmlns:wpc="http://schemas.microsoft.com/office/word/2010/wordprocessingCanvas" xmlns:cx="http://schemas.microsoft.com/office/drawing/2014/chartex" xmlns:cx1="http://schemas.microsoft.com/office/drawing/2015/9/8/chartex" xmlns:cx2="http://schemas.microsoft.com/office/drawing/2015/10/21/chartex" xmlns:cx3="http://schemas.microsoft.com/office/drawing/2016/5/9/chartex" xmlns:cx4="http://schemas.microsoft.com/office/drawing/2016/5/10/chartex" xmlns:cx5="http://schemas.microsoft.com/office/drawing/2016/5/11/chartex" xmlns:cx6="http://schemas.microsoft.com/office/drawing/2016/5/12/chartex" xmlns:cx7="http://schemas.microsoft.com/office/drawing/2016/5/13/chartex" xmlns:cx8="http://schemas.microsoft.com/office/drawing/2016/5/14/chartex" xmlns:mc="http://schemas.openxmlformats.org/markup-compatibility/2006" xmlns:aink="http://schemas.microsoft.com/office/drawing/2016/ink" xmlns:am3d="http://schemas.microsoft.com/office/drawing/2017/model3d" xmlns:o="urn:schemas-microsoft-com:office:office" xmlns:r="http://schemas.openxmlformats.org/officeDocument/2006/relationships" xmlns:m="http://schemas.openxmlformats.org/officeDocument/2006/math" xmlns:v="urn:schemas-microsoft-com:vml" xmlns:wp14="http://schemas.microsoft.com/office/word/2010/wordprocessingDrawing" xmlns:wp="http://schemas.openxmlformats.org/drawingml/2006/wordprocessingDrawing" xmlns:w10="urn:schemas-microsoft-com:office:word" xmlns:w="http://schemas.openxmlformats.org/wordprocessingml/2006/main" xmlns:w14="http://schemas.microsoft.com/office/word/2010/wordml" xmlns:w15="http://schemas.microsoft.com/office/word/2012/wordml" xmlns:w16cid="http://schemas.microsoft.com/office/word/2016/wordml/cid" xmlns:w16se="http://schemas.microsoft.com/office/word/2015/wordml/symex" xmlns:wpg="http://schemas.microsoft.com/office/word/2010/wordprocessingGroup" xmlns:wpi="http://schemas.microsoft.com/office/word/2010/wordprocessingInk" xmlns:wne="http://schemas.microsoft.com/office/word/2006/wordml" xmlns:wps="http://schemas.microsoft.com/office/word/2010/wordprocessingShape" mc:Ignorable="w14 w15 w16se w16cid wp14"/>
 </file>
 
 <file path=word/styles.xml><?xml version="1.0" encoding="utf-8"?>
@@ -1330,6 +1388,7 @@
     <w:lsdException w:name="HTML Sample" w:semiHidden="1" w:unhideWhenUsed="1"/>
     <w:lsdException w:name="HTML Typewriter" w:semiHidden="1" w:unhideWhenUsed="1"/>
     <w:lsdException w:name="HTML Variable" w:semiHidden="1" w:unhideWhenUsed="1"/>
+    <w:lsdException w:name="Normal Table" w:semiHidden="1" w:unhideWhenUsed="1"/>
     <w:lsdException w:name="annotation subject" w:semiHidden="1" w:unhideWhenUsed="1"/>
     <w:lsdException w:name="No List" w:semiHidden="1" w:unhideWhenUsed="1"/>
     <w:lsdException w:name="Outline List 1" w:semiHidden="1" w:unhideWhenUsed="1"/>
@@ -1372,10 +1431,13 @@
     <w:lsdException w:name="Table Contemporary" w:semiHidden="1" w:unhideWhenUsed="1"/>
     <w:lsdException w:name="Table Elegant" w:semiHidden="1" w:unhideWhenUsed="1"/>
     <w:lsdException w:name="Table Professional" w:semiHidden="1" w:unhideWhenUsed="1"/>
+    <w:lsdException w:name="Table Subtle 1" w:semiHidden="1" w:unhideWhenUsed="1"/>
     <w:lsdException w:name="Table Subtle 2" w:semiHidden="1" w:unhideWhenUsed="1"/>
     <w:lsdException w:name="Table Web 1" w:semiHidden="1" w:unhideWhenUsed="1"/>
+    <w:lsdException w:name="Table Web 2" w:semiHidden="1" w:unhideWhenUsed="1"/>
+    <w:lsdException w:name="Table Web 3" w:semiHidden="1" w:unhideWhenUsed="1"/>
     <w:lsdException w:name="Balloon Text" w:semiHidden="1" w:unhideWhenUsed="1"/>
-    <w:lsdException w:name="Table Grid" w:uiPriority="39"/>
+    <w:lsdException w:name="Table Grid" w:uiPriority="59"/>
     <w:lsdException w:name="Table Theme" w:semiHidden="1" w:unhideWhenUsed="1"/>
     <w:lsdException w:name="Placeholder Text" w:semiHidden="1"/>
     <w:lsdException w:name="No Spacing" w:uiPriority="1" w:qFormat="1"/>

</xml_diff>